<commit_message>
[fix] Use Case Diagram :: Actor 오타 수정
</commit_message>
<xml_diff>
--- a/HW2/SE2_B711107_양수민.docx
+++ b/HW2/SE2_B711107_양수민.docx
@@ -330,10 +330,10 @@
           <w:noProof/>
         </w:rPr>
         <w:drawing>
-          <wp:inline distT="0" distB="0" distL="0" distR="0" wp14:anchorId="639B3B69" wp14:editId="699072DD">
+          <wp:inline distT="0" distB="0" distL="0" distR="0" wp14:anchorId="073F38C6" wp14:editId="5F5D9A50">
             <wp:extent cx="5727700" cy="3733800"/>
             <wp:effectExtent l="0" t="0" r="6350" b="0"/>
-            <wp:docPr id="2" name="그림 2"/>
+            <wp:docPr id="1" name="그림 1"/>
             <wp:cNvGraphicFramePr>
               <a:graphicFrameLocks xmlns:a="http://schemas.openxmlformats.org/drawingml/2006/main" noChangeAspect="1"/>
             </wp:cNvGraphicFramePr>
@@ -341,7 +341,7 @@
               <a:graphicData uri="http://schemas.openxmlformats.org/drawingml/2006/picture">
                 <pic:pic xmlns:pic="http://schemas.openxmlformats.org/drawingml/2006/picture">
                   <pic:nvPicPr>
-                    <pic:cNvPr id="0" name="Picture 2"/>
+                    <pic:cNvPr id="0" name="Picture 1"/>
                     <pic:cNvPicPr>
                       <a:picLocks noChangeAspect="1" noChangeArrowheads="1"/>
                     </pic:cNvPicPr>
@@ -404,15 +404,7 @@
         <w:t>(</w:t>
       </w:r>
       <w:r>
-        <w:t xml:space="preserve">1) Use case </w:t>
-      </w:r>
-      <w:proofErr w:type="gramStart"/>
-      <w:r>
-        <w:t>description :</w:t>
-      </w:r>
-      <w:proofErr w:type="gramEnd"/>
-      <w:r>
-        <w:t xml:space="preserve"> </w:t>
+        <w:t xml:space="preserve">1) Use case description : </w:t>
       </w:r>
       <w:r>
         <w:rPr>
@@ -438,11 +430,6 @@
             <w:shd w:val="clear" w:color="auto" w:fill="D9E2F3" w:themeFill="accent1" w:themeFillTint="33"/>
           </w:tcPr>
           <w:p>
-            <w:pPr>
-              <w:rPr>
-                <w:rFonts w:hint="eastAsia"/>
-              </w:rPr>
-            </w:pPr>
             <w:r>
               <w:rPr>
                 <w:rFonts w:hint="eastAsia"/>
@@ -460,11 +447,6 @@
             <w:shd w:val="clear" w:color="auto" w:fill="D9E2F3" w:themeFill="accent1" w:themeFillTint="33"/>
           </w:tcPr>
           <w:p>
-            <w:pPr>
-              <w:rPr>
-                <w:rFonts w:hint="eastAsia"/>
-              </w:rPr>
-            </w:pPr>
             <w:r>
               <w:rPr>
                 <w:rFonts w:hint="eastAsia"/>
@@ -483,11 +465,6 @@
             <w:tcW w:w="3397" w:type="dxa"/>
           </w:tcPr>
           <w:p>
-            <w:pPr>
-              <w:rPr>
-                <w:rFonts w:hint="eastAsia"/>
-              </w:rPr>
-            </w:pPr>
             <w:r>
               <w:rPr>
                 <w:rFonts w:hint="eastAsia"/>
@@ -504,11 +481,6 @@
             <w:tcW w:w="5619" w:type="dxa"/>
           </w:tcPr>
           <w:p>
-            <w:pPr>
-              <w:rPr>
-                <w:rFonts w:hint="eastAsia"/>
-              </w:rPr>
-            </w:pPr>
             <w:r>
               <w:rPr>
                 <w:rFonts w:hint="eastAsia"/>
@@ -593,11 +565,6 @@
             </w:r>
           </w:p>
           <w:p>
-            <w:pPr>
-              <w:rPr>
-                <w:rFonts w:hint="eastAsia"/>
-              </w:rPr>
-            </w:pPr>
             <w:r>
               <w:rPr>
                 <w:rFonts w:hint="eastAsia"/>
@@ -617,13 +584,7 @@
         </w:tc>
       </w:tr>
     </w:tbl>
-    <w:p>
-      <w:pPr>
-        <w:rPr>
-          <w:rFonts w:hint="eastAsia"/>
-        </w:rPr>
-      </w:pPr>
-    </w:p>
+    <w:p/>
     <w:p>
       <w:r>
         <w:rPr>
@@ -632,18 +593,7 @@
         <w:t>(</w:t>
       </w:r>
       <w:r>
-        <w:t>2</w:t>
-      </w:r>
-      <w:r>
-        <w:t xml:space="preserve">) Use case </w:t>
-      </w:r>
-      <w:proofErr w:type="gramStart"/>
-      <w:r>
-        <w:t>description :</w:t>
-      </w:r>
-      <w:proofErr w:type="gramEnd"/>
-      <w:r>
-        <w:t xml:space="preserve"> </w:t>
+        <w:t xml:space="preserve">2) Use case description : </w:t>
       </w:r>
       <w:r>
         <w:rPr>
@@ -675,11 +625,6 @@
             <w:shd w:val="clear" w:color="auto" w:fill="D9E2F3" w:themeFill="accent1" w:themeFillTint="33"/>
           </w:tcPr>
           <w:p>
-            <w:pPr>
-              <w:rPr>
-                <w:rFonts w:hint="eastAsia"/>
-              </w:rPr>
-            </w:pPr>
             <w:r>
               <w:rPr>
                 <w:rFonts w:hint="eastAsia"/>
@@ -697,11 +642,6 @@
             <w:shd w:val="clear" w:color="auto" w:fill="D9E2F3" w:themeFill="accent1" w:themeFillTint="33"/>
           </w:tcPr>
           <w:p>
-            <w:pPr>
-              <w:rPr>
-                <w:rFonts w:hint="eastAsia"/>
-              </w:rPr>
-            </w:pPr>
             <w:r>
               <w:rPr>
                 <w:rFonts w:hint="eastAsia"/>
@@ -720,11 +660,6 @@
             <w:tcW w:w="4390" w:type="dxa"/>
           </w:tcPr>
           <w:p>
-            <w:pPr>
-              <w:rPr>
-                <w:rFonts w:hint="eastAsia"/>
-              </w:rPr>
-            </w:pPr>
             <w:r>
               <w:rPr>
                 <w:rFonts w:hint="eastAsia"/>
@@ -741,11 +676,6 @@
             <w:tcW w:w="4626" w:type="dxa"/>
           </w:tcPr>
           <w:p>
-            <w:pPr>
-              <w:rPr>
-                <w:rFonts w:hint="eastAsia"/>
-              </w:rPr>
-            </w:pPr>
             <w:r>
               <w:rPr>
                 <w:rFonts w:hint="eastAsia"/>
@@ -779,11 +709,6 @@
             <w:tcW w:w="4390" w:type="dxa"/>
           </w:tcPr>
           <w:p>
-            <w:pPr>
-              <w:rPr>
-                <w:rFonts w:hint="eastAsia"/>
-              </w:rPr>
-            </w:pPr>
             <w:r>
               <w:rPr>
                 <w:rFonts w:hint="eastAsia"/>
@@ -806,11 +731,6 @@
             <w:tcW w:w="4626" w:type="dxa"/>
           </w:tcPr>
           <w:p>
-            <w:pPr>
-              <w:rPr>
-                <w:rFonts w:hint="eastAsia"/>
-              </w:rPr>
-            </w:pPr>
             <w:r>
               <w:rPr>
                 <w:rFonts w:hint="eastAsia"/>
@@ -844,11 +764,6 @@
             <w:tcW w:w="4390" w:type="dxa"/>
           </w:tcPr>
           <w:p>
-            <w:pPr>
-              <w:rPr>
-                <w:rFonts w:hint="eastAsia"/>
-              </w:rPr>
-            </w:pPr>
             <w:r>
               <w:rPr>
                 <w:rFonts w:hint="eastAsia"/>
@@ -880,11 +795,6 @@
             <w:tcW w:w="4626" w:type="dxa"/>
           </w:tcPr>
           <w:p>
-            <w:pPr>
-              <w:rPr>
-                <w:rFonts w:hint="eastAsia"/>
-              </w:rPr>
-            </w:pPr>
             <w:r>
               <w:rPr>
                 <w:rFonts w:hint="eastAsia"/>
@@ -965,11 +875,6 @@
             </w:r>
           </w:p>
           <w:p>
-            <w:pPr>
-              <w:rPr>
-                <w:rFonts w:hint="eastAsia"/>
-              </w:rPr>
-            </w:pPr>
             <w:r>
               <w:rPr>
                 <w:rFonts w:hint="eastAsia"/>
@@ -1016,19 +921,8 @@
         </w:tc>
       </w:tr>
     </w:tbl>
+    <w:p/>
     <w:p>
-      <w:pPr>
-        <w:rPr>
-          <w:rFonts w:hint="eastAsia"/>
-        </w:rPr>
-      </w:pPr>
-    </w:p>
-    <w:p>
-      <w:pPr>
-        <w:rPr>
-          <w:rFonts w:hint="eastAsia"/>
-        </w:rPr>
-      </w:pPr>
       <w:r>
         <w:rPr>
           <w:rFonts w:hint="eastAsia"/>
@@ -1036,18 +930,7 @@
         <w:t>(</w:t>
       </w:r>
       <w:r>
-        <w:t>3</w:t>
-      </w:r>
-      <w:r>
-        <w:t xml:space="preserve">) Use case </w:t>
-      </w:r>
-      <w:proofErr w:type="gramStart"/>
-      <w:r>
-        <w:t>description :</w:t>
-      </w:r>
-      <w:proofErr w:type="gramEnd"/>
-      <w:r>
-        <w:t xml:space="preserve"> </w:t>
+        <w:t xml:space="preserve">3) Use case description : </w:t>
       </w:r>
       <w:r>
         <w:rPr>
@@ -1073,11 +956,6 @@
             <w:shd w:val="clear" w:color="auto" w:fill="D9E2F3" w:themeFill="accent1" w:themeFillTint="33"/>
           </w:tcPr>
           <w:p>
-            <w:pPr>
-              <w:rPr>
-                <w:rFonts w:hint="eastAsia"/>
-              </w:rPr>
-            </w:pPr>
             <w:r>
               <w:rPr>
                 <w:rFonts w:hint="eastAsia"/>
@@ -1095,11 +973,6 @@
             <w:shd w:val="clear" w:color="auto" w:fill="D9E2F3" w:themeFill="accent1" w:themeFillTint="33"/>
           </w:tcPr>
           <w:p>
-            <w:pPr>
-              <w:rPr>
-                <w:rFonts w:hint="eastAsia"/>
-              </w:rPr>
-            </w:pPr>
             <w:r>
               <w:rPr>
                 <w:rFonts w:hint="eastAsia"/>
@@ -1118,11 +991,6 @@
             <w:tcW w:w="3964" w:type="dxa"/>
           </w:tcPr>
           <w:p>
-            <w:pPr>
-              <w:rPr>
-                <w:rFonts w:hint="eastAsia"/>
-              </w:rPr>
-            </w:pPr>
             <w:r>
               <w:rPr>
                 <w:rFonts w:hint="eastAsia"/>
@@ -1139,11 +1007,6 @@
             <w:tcW w:w="5052" w:type="dxa"/>
           </w:tcPr>
           <w:p>
-            <w:pPr>
-              <w:rPr>
-                <w:rFonts w:hint="eastAsia"/>
-              </w:rPr>
-            </w:pPr>
             <w:r>
               <w:rPr>
                 <w:rFonts w:hint="eastAsia"/>

</xml_diff>